<commit_message>
Sync with SharePoint Site
</commit_message>
<xml_diff>
--- a/9SQLAzure用户手册/SQLAzure用户手册.docx
+++ b/9SQLAzure用户手册/SQLAzure用户手册.docx
@@ -5335,7 +5335,31 @@
         <w:rPr>
           <w:rFonts w:hint="eastAsia"/>
         </w:rPr>
-        <w:t>虚拟机开机时的计算成本</w:t>
+        <w:t>至少</w:t>
+      </w:r>
+      <w:r>
+        <w:rPr>
+          <w:rFonts w:hint="eastAsia"/>
+        </w:rPr>
+        <w:t>2</w:t>
+      </w:r>
+      <w:r>
+        <w:rPr>
+          <w:rFonts w:hint="eastAsia"/>
+        </w:rPr>
+        <w:t>台</w:t>
+      </w:r>
+      <w:r>
+        <w:rPr>
+          <w:rFonts w:hint="eastAsia"/>
+        </w:rPr>
+        <w:t>SQL Server</w:t>
+      </w:r>
+      <w:r>
+        <w:rPr>
+          <w:rFonts w:hint="eastAsia"/>
+        </w:rPr>
+        <w:t>虚拟机，并设置在同一个高可用性集下</w:t>
       </w:r>
     </w:p>
     <w:p>
@@ -5348,13 +5372,10 @@
         <w:ind w:firstLineChars="0"/>
       </w:pPr>
       <w:r>
-        <w:t>SQL Server License</w:t>
-      </w:r>
-      <w:r>
-        <w:rPr>
-          <w:rFonts w:hint="eastAsia"/>
-        </w:rPr>
-        <w:t>费用</w:t>
+        <w:rPr>
+          <w:rFonts w:hint="eastAsia"/>
+        </w:rPr>
+        <w:t>虚拟机开机时的计算成本</w:t>
       </w:r>
     </w:p>
     <w:p>
@@ -5367,6 +5388,25 @@
         <w:ind w:firstLineChars="0"/>
       </w:pPr>
       <w:r>
+        <w:t>SQL Server License</w:t>
+      </w:r>
+      <w:r>
+        <w:rPr>
+          <w:rFonts w:hint="eastAsia"/>
+        </w:rPr>
+        <w:t>费用</w:t>
+      </w:r>
+    </w:p>
+    <w:p>
+      <w:pPr>
+        <w:pStyle w:val="a9"/>
+        <w:numPr>
+          <w:ilvl w:val="0"/>
+          <w:numId w:val="3"/>
+        </w:numPr>
+        <w:ind w:firstLineChars="0"/>
+      </w:pPr>
+      <w:r>
         <w:rPr>
           <w:rFonts w:hint="eastAsia"/>
         </w:rPr>
@@ -5411,7 +5451,19 @@
         <w:rPr>
           <w:rFonts w:hint="eastAsia"/>
         </w:rPr>
-        <w:t>上述三个成本</w:t>
+        <w:t>上述</w:t>
+      </w:r>
+      <w:r>
+        <w:rPr>
+          <w:rFonts w:hint="eastAsia"/>
+        </w:rPr>
+        <w:t>四</w:t>
+      </w:r>
+      <w:r>
+        <w:rPr>
+          <w:rFonts w:hint="eastAsia"/>
+        </w:rPr>
+        <w:t>个成本</w:t>
       </w:r>
       <w:r>
         <w:rPr>
@@ -5455,13 +5507,27 @@
           <w:rFonts w:hint="eastAsia"/>
           <w:highlight w:val="yellow"/>
         </w:rPr>
-        <w:t>我们不需要考虑上述的三个成本因素。只需要为</w:t>
+        <w:t>我们不需要考虑上述的</w:t>
       </w:r>
       <w:r>
         <w:rPr>
           <w:rFonts w:hint="eastAsia"/>
           <w:highlight w:val="yellow"/>
         </w:rPr>
+        <w:t>四</w:t>
+      </w:r>
+      <w:r>
+        <w:rPr>
+          <w:rFonts w:hint="eastAsia"/>
+          <w:highlight w:val="yellow"/>
+        </w:rPr>
+        <w:t>个成本因素。只需要为</w:t>
+      </w:r>
+      <w:r>
+        <w:rPr>
+          <w:rFonts w:hint="eastAsia"/>
+          <w:highlight w:val="yellow"/>
+        </w:rPr>
         <w:t>Azure</w:t>
       </w:r>
       <w:r>
@@ -6109,7 +6175,14 @@
         <w:rPr>
           <w:rFonts w:hint="eastAsia"/>
         </w:rPr>
-        <w:t>里。笔者在下面几章会进行详细说明。</w:t>
+        <w:t>里。笔者在下面几章会进行详</w:t>
+      </w:r>
+      <w:r>
+        <w:rPr>
+          <w:rFonts w:hint="eastAsia"/>
+        </w:rPr>
+        <w:lastRenderedPageBreak/>
+        <w:t>细说明。</w:t>
       </w:r>
     </w:p>
     <w:p>
@@ -6120,7 +6193,6 @@
         <w:rPr>
           <w:rFonts w:hint="eastAsia"/>
         </w:rPr>
-        <w:lastRenderedPageBreak/>
         <w:t>管理平台</w:t>
       </w:r>
     </w:p>
@@ -6661,6 +6733,9 @@
     <w:p>
       <w:pPr>
         <w:ind w:left="480"/>
+        <w:rPr>
+          <w:highlight w:val="yellow"/>
+        </w:rPr>
       </w:pPr>
       <w:r>
         <w:rPr>
@@ -6725,6 +6800,7 @@
       <w:r>
         <w:rPr>
           <w:rFonts w:hint="eastAsia"/>
+          <w:highlight w:val="yellow"/>
         </w:rPr>
         <w:t>。请注意：</w:t>
       </w:r>
@@ -6778,46 +6854,61 @@
           <w:numId w:val="5"/>
         </w:numPr>
         <w:ind w:firstLineChars="0"/>
-      </w:pPr>
-      <w:r>
-        <w:rPr>
-          <w:rFonts w:hint="eastAsia"/>
+        <w:rPr>
+          <w:highlight w:val="yellow"/>
+        </w:rPr>
+      </w:pPr>
+      <w:r>
+        <w:rPr>
+          <w:rFonts w:hint="eastAsia"/>
+          <w:highlight w:val="yellow"/>
         </w:rPr>
         <w:t>Azure</w:t>
       </w:r>
       <w:r>
+        <w:rPr>
+          <w:highlight w:val="yellow"/>
+        </w:rPr>
         <w:t xml:space="preserve"> S</w:t>
       </w:r>
       <w:r>
         <w:rPr>
           <w:rFonts w:hint="eastAsia"/>
+          <w:highlight w:val="yellow"/>
         </w:rPr>
         <w:t>QL</w:t>
       </w:r>
       <w:r>
+        <w:rPr>
+          <w:highlight w:val="yellow"/>
+        </w:rPr>
         <w:t xml:space="preserve"> </w:t>
       </w:r>
       <w:r>
         <w:rPr>
           <w:rFonts w:hint="eastAsia"/>
+          <w:highlight w:val="yellow"/>
         </w:rPr>
         <w:t>Database</w:t>
       </w:r>
       <w:r>
         <w:rPr>
           <w:rFonts w:hint="eastAsia"/>
+          <w:highlight w:val="yellow"/>
         </w:rPr>
         <w:t>，不存在实例</w:t>
       </w:r>
       <w:r>
         <w:rPr>
           <w:rFonts w:hint="eastAsia"/>
+          <w:highlight w:val="yellow"/>
         </w:rPr>
         <w:t>(Instance)</w:t>
       </w:r>
       <w:r>
         <w:rPr>
           <w:rFonts w:hint="eastAsia"/>
+          <w:highlight w:val="yellow"/>
         </w:rPr>
         <w:t>这个概念</w:t>
       </w:r>
@@ -6830,299 +6921,1339 @@
           <w:numId w:val="5"/>
         </w:numPr>
         <w:ind w:firstLineChars="0"/>
-      </w:pPr>
-      <w:r>
-        <w:rPr>
-          <w:rFonts w:hint="eastAsia"/>
+        <w:rPr>
+          <w:highlight w:val="yellow"/>
+        </w:rPr>
+      </w:pPr>
+      <w:r>
+        <w:rPr>
+          <w:rFonts w:hint="eastAsia"/>
+          <w:highlight w:val="yellow"/>
         </w:rPr>
         <w:t>用户只需要关心数据库</w:t>
       </w:r>
       <w:r>
         <w:rPr>
           <w:rFonts w:hint="eastAsia"/>
+          <w:highlight w:val="yellow"/>
         </w:rPr>
         <w:t>(Database)</w:t>
       </w:r>
-      <w:bookmarkStart w:id="16" w:name="_GoBack"/>
+    </w:p>
+    <w:p>
+      <w:pPr>
+        <w:pStyle w:val="4"/>
+        <w:numPr>
+          <w:ilvl w:val="3"/>
+          <w:numId w:val="6"/>
+        </w:numPr>
+      </w:pPr>
+      <w:r>
+        <w:rPr>
+          <w:rFonts w:hint="eastAsia"/>
+        </w:rPr>
+        <w:lastRenderedPageBreak/>
+        <w:t>兼容性</w:t>
+      </w:r>
+    </w:p>
+    <w:p>
+      <w:pPr>
+        <w:ind w:firstLineChars="200" w:firstLine="480"/>
+      </w:pPr>
+      <w:r>
+        <w:rPr>
+          <w:rFonts w:hint="eastAsia"/>
+        </w:rPr>
+        <w:t>在</w:t>
+      </w:r>
+      <w:r>
+        <w:rPr>
+          <w:rFonts w:hint="eastAsia"/>
+        </w:rPr>
+        <w:t>Azure</w:t>
+      </w:r>
+      <w:r>
+        <w:rPr>
+          <w:rFonts w:hint="eastAsia"/>
+        </w:rPr>
+        <w:t>环境下，采用</w:t>
+      </w:r>
+      <w:r>
+        <w:rPr>
+          <w:rFonts w:hint="eastAsia"/>
+        </w:rPr>
+        <w:t>SQL Server</w:t>
+      </w:r>
+      <w:r>
+        <w:rPr>
+          <w:rFonts w:hint="eastAsia"/>
+        </w:rPr>
+        <w:t>虚拟机，数据库引擎是与传统的</w:t>
+      </w:r>
+      <w:r>
+        <w:rPr>
+          <w:rFonts w:hint="eastAsia"/>
+        </w:rPr>
+        <w:t>SQL Server 2008, 2012, 2014</w:t>
+      </w:r>
+      <w:r>
+        <w:rPr>
+          <w:rFonts w:hint="eastAsia"/>
+        </w:rPr>
+        <w:t>是完全兼容的</w:t>
+      </w:r>
+      <w:r>
+        <w:rPr>
+          <w:rFonts w:hint="eastAsia"/>
+        </w:rPr>
+        <w:t>。所以我们在迁移传统的</w:t>
+      </w:r>
+      <w:r>
+        <w:rPr>
+          <w:rFonts w:hint="eastAsia"/>
+        </w:rPr>
+        <w:t>SQL</w:t>
+      </w:r>
+      <w:r>
+        <w:t xml:space="preserve"> Server</w:t>
+      </w:r>
+      <w:r>
+        <w:rPr>
+          <w:rFonts w:hint="eastAsia"/>
+        </w:rPr>
+        <w:t>应用，使用</w:t>
+      </w:r>
+      <w:r>
+        <w:rPr>
+          <w:rFonts w:hint="eastAsia"/>
+        </w:rPr>
+        <w:t>SQL Server</w:t>
+      </w:r>
+      <w:r>
+        <w:rPr>
+          <w:rFonts w:hint="eastAsia"/>
+        </w:rPr>
+        <w:t>虚拟机是最快速、最便捷的。</w:t>
+      </w:r>
+    </w:p>
+    <w:p>
+      <w:pPr>
+        <w:ind w:firstLineChars="200" w:firstLine="480"/>
+        <w:rPr>
+          <w:rFonts w:hint="eastAsia"/>
+        </w:rPr>
+      </w:pPr>
+      <w:r>
+        <w:rPr>
+          <w:rFonts w:hint="eastAsia"/>
+        </w:rPr>
+        <w:t>Azure SQL Database</w:t>
+      </w:r>
+      <w:r>
+        <w:rPr>
+          <w:rFonts w:hint="eastAsia"/>
+        </w:rPr>
+        <w:t>是</w:t>
+      </w:r>
+      <w:r>
+        <w:rPr>
+          <w:rFonts w:hint="eastAsia"/>
+        </w:rPr>
+        <w:t>SQL Server 2012</w:t>
+      </w:r>
+      <w:r>
+        <w:rPr>
+          <w:rFonts w:hint="eastAsia"/>
+        </w:rPr>
+        <w:t>的子集，兼容大部分的</w:t>
+      </w:r>
+      <w:r>
+        <w:rPr>
+          <w:rFonts w:hint="eastAsia"/>
+        </w:rPr>
+        <w:t>SQL</w:t>
+      </w:r>
+      <w:r>
+        <w:t xml:space="preserve"> </w:t>
+      </w:r>
+      <w:r>
+        <w:rPr>
+          <w:rFonts w:hint="eastAsia"/>
+        </w:rPr>
+        <w:t>Server</w:t>
+      </w:r>
+      <w:r>
+        <w:rPr>
+          <w:rFonts w:hint="eastAsia"/>
+        </w:rPr>
+        <w:t>引擎服务，</w:t>
+      </w:r>
+      <w:r>
+        <w:rPr>
+          <w:rFonts w:hint="eastAsia"/>
+          <w:highlight w:val="yellow"/>
+        </w:rPr>
+        <w:t>但是有部分</w:t>
+      </w:r>
+      <w:r>
+        <w:rPr>
+          <w:rFonts w:hint="eastAsia"/>
+          <w:highlight w:val="yellow"/>
+        </w:rPr>
+        <w:t>功能不支持。所以我们在将传统</w:t>
+      </w:r>
+      <w:r>
+        <w:rPr>
+          <w:rFonts w:hint="eastAsia"/>
+          <w:highlight w:val="yellow"/>
+        </w:rPr>
+        <w:t>SQL Server</w:t>
+      </w:r>
+      <w:r>
+        <w:rPr>
+          <w:rFonts w:hint="eastAsia"/>
+          <w:highlight w:val="yellow"/>
+        </w:rPr>
+        <w:t>应用迁移到</w:t>
+      </w:r>
+      <w:r>
+        <w:rPr>
+          <w:rFonts w:hint="eastAsia"/>
+          <w:highlight w:val="yellow"/>
+        </w:rPr>
+        <w:t>Azure SQL Database</w:t>
+      </w:r>
+      <w:r>
+        <w:rPr>
+          <w:rFonts w:hint="eastAsia"/>
+          <w:highlight w:val="yellow"/>
+        </w:rPr>
+        <w:t>的时候，需要对数据库进行优化。</w:t>
+      </w:r>
+    </w:p>
+    <w:p>
+      <w:pPr>
+        <w:pStyle w:val="2"/>
+        <w:rPr>
+          <w:rFonts w:ascii="宋体" w:eastAsia="宋体" w:hAnsi="宋体"/>
+        </w:rPr>
+      </w:pPr>
+      <w:bookmarkStart w:id="16" w:name="_Toc451183524"/>
+      <w:r>
+        <w:rPr>
+          <w:rFonts w:ascii="Calibri" w:eastAsia="宋体" w:hAnsi="Calibri"/>
+        </w:rPr>
+        <w:t>Azure SQL Database</w:t>
+      </w:r>
+      <w:r>
+        <w:rPr>
+          <w:rFonts w:ascii="宋体" w:eastAsia="宋体" w:hAnsi="宋体" w:hint="eastAsia"/>
+        </w:rPr>
+        <w:t>优势</w:t>
+      </w:r>
       <w:bookmarkEnd w:id="16"/>
     </w:p>
     <w:p>
       <w:pPr>
+        <w:pStyle w:val="3"/>
+        <w:rPr>
+          <w:rFonts w:ascii="宋体" w:hAnsi="宋体"/>
+        </w:rPr>
+      </w:pPr>
+      <w:bookmarkStart w:id="17" w:name="_Toc451183525"/>
+      <w:r>
+        <w:rPr>
+          <w:rFonts w:ascii="宋体" w:hAnsi="宋体" w:hint="eastAsia"/>
+        </w:rPr>
+        <w:t>降低管理成本</w:t>
+      </w:r>
+    </w:p>
+    <w:p>
+      <w:pPr>
+        <w:ind w:firstLineChars="200" w:firstLine="480"/>
+        <w:rPr>
+          <w:rFonts w:hint="eastAsia"/>
+        </w:rPr>
+      </w:pPr>
+      <w:r>
+        <w:rPr>
+          <w:rFonts w:hint="eastAsia"/>
+        </w:rPr>
+        <w:t>因为</w:t>
+      </w:r>
+      <w:r>
+        <w:rPr>
+          <w:rFonts w:hint="eastAsia"/>
+        </w:rPr>
+        <w:t>不存在</w:t>
+      </w:r>
+      <w:r>
+        <w:rPr>
+          <w:rFonts w:hint="eastAsia"/>
+        </w:rPr>
+        <w:t>SQL Server</w:t>
+      </w:r>
+      <w:r>
+        <w:rPr>
+          <w:rFonts w:hint="eastAsia"/>
+        </w:rPr>
+        <w:t>虚拟机，所以</w:t>
+      </w:r>
+      <w:r>
+        <w:rPr>
+          <w:rFonts w:hint="eastAsia"/>
+        </w:rPr>
+        <w:t>虚拟机的操作系统升级、补丁，数据库备份等管理</w:t>
+      </w:r>
+      <w:r>
+        <w:rPr>
+          <w:rFonts w:hint="eastAsia"/>
+        </w:rPr>
+        <w:t>都不需要用户进行操作。降低了管理成本。</w:t>
+      </w:r>
+    </w:p>
+    <w:p>
+      <w:pPr>
+        <w:pStyle w:val="3"/>
+        <w:rPr>
+          <w:rFonts w:ascii="宋体" w:hAnsi="宋体"/>
+        </w:rPr>
+      </w:pPr>
+      <w:r>
+        <w:rPr>
+          <w:rFonts w:ascii="宋体" w:hAnsi="宋体" w:hint="eastAsia"/>
+        </w:rPr>
+        <w:t>数据</w:t>
+      </w:r>
+      <w:r>
+        <w:rPr>
+          <w:rFonts w:ascii="宋体" w:hAnsi="宋体" w:hint="eastAsia"/>
+        </w:rPr>
+        <w:t>冗余</w:t>
+      </w:r>
+    </w:p>
+    <w:p>
+      <w:pPr>
+        <w:ind w:firstLineChars="200" w:firstLine="480"/>
+        <w:rPr>
+          <w:rFonts w:hint="eastAsia"/>
+        </w:rPr>
+      </w:pPr>
+      <w:r>
+        <w:rPr>
+          <w:rFonts w:hint="eastAsia"/>
+        </w:rPr>
+        <w:t>采用</w:t>
+      </w:r>
+      <w:r>
+        <w:rPr>
+          <w:rFonts w:hint="eastAsia"/>
+        </w:rPr>
+        <w:t>Azure SQL Database</w:t>
+      </w:r>
+      <w:r>
+        <w:rPr>
+          <w:rFonts w:hint="eastAsia"/>
+        </w:rPr>
+        <w:t>，</w:t>
+      </w:r>
+      <w:r>
+        <w:rPr>
+          <w:rFonts w:hint="eastAsia"/>
+        </w:rPr>
+        <w:t>数据文件在底层是做了三重冗余的。</w:t>
+      </w:r>
+      <w:r>
+        <w:rPr>
+          <w:rFonts w:hint="eastAsia"/>
+        </w:rPr>
+        <w:t>事务在这三重冗余是保持同步的。</w:t>
+      </w:r>
+    </w:p>
+    <w:p>
+      <w:pPr>
+        <w:pStyle w:val="3"/>
+        <w:rPr>
+          <w:rFonts w:ascii="宋体" w:hAnsi="宋体"/>
+        </w:rPr>
+      </w:pPr>
+      <w:r>
+        <w:t>SLA</w:t>
+      </w:r>
+      <w:r>
+        <w:rPr>
+          <w:rFonts w:ascii="宋体" w:hAnsi="宋体" w:hint="eastAsia"/>
+        </w:rPr>
+        <w:t>服务保障</w:t>
+      </w:r>
+      <w:bookmarkEnd w:id="17"/>
+    </w:p>
+    <w:p>
+      <w:pPr>
+        <w:ind w:firstLineChars="200" w:firstLine="480"/>
+        <w:rPr>
+          <w:szCs w:val="24"/>
+        </w:rPr>
+      </w:pPr>
+      <w:r>
+        <w:rPr>
+          <w:rFonts w:hint="eastAsia"/>
+          <w:szCs w:val="24"/>
+        </w:rPr>
+        <w:t>采用</w:t>
+      </w:r>
+      <w:r>
+        <w:rPr>
+          <w:rFonts w:hint="eastAsia"/>
+          <w:szCs w:val="24"/>
+        </w:rPr>
+        <w:t>Azure SQL Database</w:t>
+      </w:r>
+      <w:r>
+        <w:rPr>
+          <w:rFonts w:hint="eastAsia"/>
+          <w:szCs w:val="24"/>
+        </w:rPr>
+        <w:t>，数据库本身就提供高可用的能力。</w:t>
+      </w:r>
+      <w:r>
+        <w:rPr>
+          <w:rFonts w:hint="eastAsia"/>
+          <w:szCs w:val="24"/>
+        </w:rPr>
+        <w:t>Azure</w:t>
+      </w:r>
+      <w:r>
+        <w:rPr>
+          <w:szCs w:val="24"/>
+        </w:rPr>
+        <w:t xml:space="preserve"> SQL Database</w:t>
+      </w:r>
+      <w:r>
+        <w:rPr>
+          <w:rFonts w:hint="eastAsia"/>
+          <w:szCs w:val="24"/>
+        </w:rPr>
+        <w:t>提供</w:t>
+      </w:r>
+      <w:r>
+        <w:rPr>
+          <w:rFonts w:hint="eastAsia"/>
+          <w:szCs w:val="24"/>
+        </w:rPr>
+        <w:t>99.99% SLA</w:t>
+      </w:r>
+      <w:r>
+        <w:rPr>
+          <w:rFonts w:hint="eastAsia"/>
+          <w:szCs w:val="24"/>
+        </w:rPr>
+        <w:t>服务承诺。</w:t>
+      </w:r>
+    </w:p>
+    <w:p>
+      <w:pPr>
+        <w:pStyle w:val="3"/>
+        <w:rPr>
+          <w:rFonts w:ascii="宋体" w:hAnsi="宋体"/>
+        </w:rPr>
+      </w:pPr>
+      <w:r>
+        <w:rPr>
+          <w:rFonts w:ascii="宋体" w:hAnsi="宋体" w:hint="eastAsia"/>
+        </w:rPr>
+        <w:t>自动日志备份</w:t>
+      </w:r>
+    </w:p>
+    <w:p>
+      <w:pPr>
+        <w:ind w:firstLineChars="200" w:firstLine="480"/>
+      </w:pPr>
+      <w:r>
+        <w:rPr>
+          <w:rFonts w:hint="eastAsia"/>
+        </w:rPr>
+        <w:t>采用</w:t>
+      </w:r>
+      <w:r>
+        <w:rPr>
+          <w:rFonts w:hint="eastAsia"/>
+        </w:rPr>
+        <w:t>Azure SQL Database</w:t>
+      </w:r>
+      <w:r>
+        <w:rPr>
+          <w:rFonts w:hint="eastAsia"/>
+        </w:rPr>
+        <w:t>，数据库本身都提供自动日志备份的功能。</w:t>
+      </w:r>
+    </w:p>
+    <w:p>
+      <w:pPr>
+        <w:ind w:firstLineChars="200" w:firstLine="480"/>
+        <w:rPr>
+          <w:rFonts w:hint="eastAsia"/>
+        </w:rPr>
+      </w:pPr>
+      <w:r>
+        <w:t>Azure SQL Database</w:t>
+      </w:r>
+      <w:r>
+        <w:rPr>
+          <w:rFonts w:hint="eastAsia"/>
+        </w:rPr>
+        <w:t>提供自动备份，</w:t>
+      </w:r>
+      <w:r>
+        <w:rPr>
+          <w:rFonts w:hint="eastAsia"/>
+          <w:highlight w:val="yellow"/>
+        </w:rPr>
+        <w:t>每周一次全备份，每天一次差异备份，每</w:t>
+      </w:r>
+      <w:r>
+        <w:rPr>
+          <w:rFonts w:hint="eastAsia"/>
+          <w:highlight w:val="yellow"/>
+        </w:rPr>
+        <w:t>5</w:t>
+      </w:r>
+      <w:r>
+        <w:rPr>
+          <w:rFonts w:hint="eastAsia"/>
+          <w:highlight w:val="yellow"/>
+        </w:rPr>
+        <w:t>分钟一次日志备份</w:t>
+      </w:r>
+      <w:r>
+        <w:rPr>
+          <w:rFonts w:hint="eastAsia"/>
+          <w:highlight w:val="yellow"/>
+        </w:rPr>
+        <w:t>(</w:t>
+      </w:r>
+      <w:r>
+        <w:rPr>
+          <w:highlight w:val="yellow"/>
+        </w:rPr>
+        <w:t>Full backups are taken every week, differential backups every day, and log backups every 5 minutes</w:t>
+      </w:r>
+      <w:r>
+        <w:rPr>
+          <w:rFonts w:hint="eastAsia"/>
+          <w:highlight w:val="yellow"/>
+        </w:rPr>
+        <w:t>)</w:t>
+      </w:r>
+    </w:p>
+    <w:p>
+      <w:pPr>
+        <w:pStyle w:val="a9"/>
+        <w:numPr>
+          <w:ilvl w:val="0"/>
+          <w:numId w:val="7"/>
+        </w:numPr>
+        <w:ind w:firstLineChars="0"/>
+      </w:pPr>
+      <w:r>
+        <w:rPr>
+          <w:rFonts w:hint="eastAsia"/>
+        </w:rPr>
+        <w:t>对于基本</w:t>
+      </w:r>
+      <w:r>
+        <w:rPr>
+          <w:rFonts w:hint="eastAsia"/>
+        </w:rPr>
+        <w:t>(Basic)</w:t>
+      </w:r>
+      <w:r>
+        <w:rPr>
+          <w:rFonts w:hint="eastAsia"/>
+        </w:rPr>
+        <w:t>类型的</w:t>
+      </w:r>
+      <w:r>
+        <w:rPr>
+          <w:rFonts w:hint="eastAsia"/>
+        </w:rPr>
+        <w:t>Azure SQL Database</w:t>
+      </w:r>
+      <w:r>
+        <w:rPr>
+          <w:rFonts w:hint="eastAsia"/>
+        </w:rPr>
+        <w:t>，备份自动保留</w:t>
+      </w:r>
+      <w:r>
+        <w:rPr>
+          <w:rFonts w:hint="eastAsia"/>
+        </w:rPr>
+        <w:t>7</w:t>
+      </w:r>
+      <w:r>
+        <w:rPr>
+          <w:rFonts w:hint="eastAsia"/>
+        </w:rPr>
+        <w:t>天。</w:t>
+      </w:r>
+      <w:r>
+        <w:rPr>
+          <w:rFonts w:hint="eastAsia"/>
+        </w:rPr>
+        <w:t>Basic</w:t>
+      </w:r>
+      <w:r>
+        <w:rPr>
+          <w:rFonts w:hint="eastAsia"/>
+        </w:rPr>
+        <w:t>类型的</w:t>
+      </w:r>
+      <w:r>
+        <w:rPr>
+          <w:rFonts w:hint="eastAsia"/>
+        </w:rPr>
+        <w:t>Azure</w:t>
+      </w:r>
+      <w:r>
+        <w:t xml:space="preserve"> </w:t>
+      </w:r>
+      <w:r>
+        <w:rPr>
+          <w:rFonts w:hint="eastAsia"/>
+        </w:rPr>
+        <w:t>SQL</w:t>
+      </w:r>
+      <w:r>
+        <w:t xml:space="preserve"> </w:t>
+      </w:r>
+      <w:r>
+        <w:rPr>
+          <w:rFonts w:hint="eastAsia"/>
+        </w:rPr>
+        <w:t>Database</w:t>
+      </w:r>
+      <w:r>
+        <w:rPr>
+          <w:rFonts w:hint="eastAsia"/>
+        </w:rPr>
+        <w:t>可以回滚到当前时间之前的任意</w:t>
+      </w:r>
+      <w:r>
+        <w:rPr>
+          <w:rFonts w:hint="eastAsia"/>
+        </w:rPr>
+        <w:t>7</w:t>
+      </w:r>
+      <w:r>
+        <w:rPr>
+          <w:rFonts w:hint="eastAsia"/>
+        </w:rPr>
+        <w:t>天内的时间点。</w:t>
+      </w:r>
+    </w:p>
+    <w:p>
+      <w:pPr>
+        <w:pStyle w:val="a9"/>
+        <w:numPr>
+          <w:ilvl w:val="0"/>
+          <w:numId w:val="7"/>
+        </w:numPr>
+        <w:ind w:firstLineChars="0"/>
+        <w:rPr>
+          <w:rFonts w:hint="eastAsia"/>
+        </w:rPr>
+      </w:pPr>
+      <w:r>
+        <w:rPr>
+          <w:rFonts w:hint="eastAsia"/>
+        </w:rPr>
+        <w:t>对于标准</w:t>
+      </w:r>
+      <w:r>
+        <w:rPr>
+          <w:rFonts w:hint="eastAsia"/>
+        </w:rPr>
+        <w:t>(Standard)</w:t>
+      </w:r>
+      <w:r>
+        <w:rPr>
+          <w:rFonts w:hint="eastAsia"/>
+        </w:rPr>
+        <w:t>类型的</w:t>
+      </w:r>
+      <w:r>
+        <w:rPr>
+          <w:rFonts w:hint="eastAsia"/>
+        </w:rPr>
+        <w:t>Azure SQL Database</w:t>
+      </w:r>
+      <w:r>
+        <w:rPr>
+          <w:rFonts w:hint="eastAsia"/>
+        </w:rPr>
+        <w:t>，</w:t>
+      </w:r>
+      <w:r>
+        <w:rPr>
+          <w:rFonts w:hint="eastAsia"/>
+        </w:rPr>
+        <w:t>备份自动保留</w:t>
+      </w:r>
+      <w:r>
+        <w:rPr>
+          <w:rFonts w:hint="eastAsia"/>
+        </w:rPr>
+        <w:t>14</w:t>
+      </w:r>
+      <w:r>
+        <w:rPr>
+          <w:rFonts w:hint="eastAsia"/>
+        </w:rPr>
+        <w:t>天。</w:t>
+      </w:r>
+      <w:r>
+        <w:rPr>
+          <w:rFonts w:hint="eastAsia"/>
+        </w:rPr>
+        <w:t>Standard</w:t>
+      </w:r>
+      <w:r>
+        <w:rPr>
+          <w:rFonts w:hint="eastAsia"/>
+        </w:rPr>
+        <w:t>类型的</w:t>
+      </w:r>
+      <w:r>
+        <w:rPr>
+          <w:rFonts w:hint="eastAsia"/>
+        </w:rPr>
+        <w:t>Azure</w:t>
+      </w:r>
+      <w:r>
+        <w:t xml:space="preserve"> </w:t>
+      </w:r>
+      <w:r>
+        <w:rPr>
+          <w:rFonts w:hint="eastAsia"/>
+        </w:rPr>
+        <w:t>SQL</w:t>
+      </w:r>
+      <w:r>
+        <w:t xml:space="preserve"> </w:t>
+      </w:r>
+      <w:r>
+        <w:rPr>
+          <w:rFonts w:hint="eastAsia"/>
+        </w:rPr>
+        <w:t>Database</w:t>
+      </w:r>
+      <w:r>
+        <w:rPr>
+          <w:rFonts w:hint="eastAsia"/>
+        </w:rPr>
+        <w:t>可以回滚到当前时间之前的任意</w:t>
+      </w:r>
+      <w:r>
+        <w:rPr>
+          <w:rFonts w:hint="eastAsia"/>
+        </w:rPr>
+        <w:t>14</w:t>
+      </w:r>
+      <w:r>
+        <w:rPr>
+          <w:rFonts w:hint="eastAsia"/>
+        </w:rPr>
+        <w:t>天内的时间点。</w:t>
+      </w:r>
+    </w:p>
+    <w:p>
+      <w:pPr>
+        <w:pStyle w:val="a9"/>
+        <w:numPr>
+          <w:ilvl w:val="0"/>
+          <w:numId w:val="7"/>
+        </w:numPr>
+        <w:ind w:firstLineChars="0"/>
+      </w:pPr>
+      <w:r>
+        <w:rPr>
+          <w:rFonts w:hint="eastAsia"/>
+        </w:rPr>
+        <w:t>对于高级</w:t>
+      </w:r>
+      <w:r>
+        <w:rPr>
+          <w:rFonts w:hint="eastAsia"/>
+        </w:rPr>
+        <w:t>(Premium)</w:t>
+      </w:r>
+      <w:r>
+        <w:rPr>
+          <w:rFonts w:hint="eastAsia"/>
+        </w:rPr>
+        <w:t>类型的</w:t>
+      </w:r>
+      <w:r>
+        <w:rPr>
+          <w:rFonts w:hint="eastAsia"/>
+        </w:rPr>
+        <w:t>Azure SQL Database</w:t>
+      </w:r>
+      <w:r>
+        <w:rPr>
+          <w:rFonts w:hint="eastAsia"/>
+        </w:rPr>
+        <w:t>，备份自动保留</w:t>
+      </w:r>
+      <w:r>
+        <w:rPr>
+          <w:rFonts w:hint="eastAsia"/>
+        </w:rPr>
+        <w:t>35</w:t>
+      </w:r>
+      <w:r>
+        <w:rPr>
+          <w:rFonts w:hint="eastAsia"/>
+        </w:rPr>
+        <w:t>天。</w:t>
+      </w:r>
+      <w:r>
+        <w:rPr>
+          <w:rFonts w:hint="eastAsia"/>
+        </w:rPr>
+        <w:t>Premium</w:t>
+      </w:r>
+      <w:r>
+        <w:rPr>
+          <w:rFonts w:hint="eastAsia"/>
+        </w:rPr>
+        <w:t>类型的</w:t>
+      </w:r>
+      <w:r>
+        <w:rPr>
+          <w:rFonts w:hint="eastAsia"/>
+        </w:rPr>
+        <w:t>Azure</w:t>
+      </w:r>
+      <w:r>
+        <w:t xml:space="preserve"> </w:t>
+      </w:r>
+      <w:r>
+        <w:rPr>
+          <w:rFonts w:hint="eastAsia"/>
+        </w:rPr>
+        <w:t>SQL</w:t>
+      </w:r>
+      <w:r>
+        <w:t xml:space="preserve"> </w:t>
+      </w:r>
+      <w:r>
+        <w:rPr>
+          <w:rFonts w:hint="eastAsia"/>
+        </w:rPr>
+        <w:t>Database</w:t>
+      </w:r>
+      <w:r>
+        <w:rPr>
+          <w:rFonts w:hint="eastAsia"/>
+        </w:rPr>
+        <w:t>可以回滚到当前时间之前的任意</w:t>
+      </w:r>
+      <w:r>
+        <w:rPr>
+          <w:rFonts w:hint="eastAsia"/>
+        </w:rPr>
+        <w:t>14</w:t>
+      </w:r>
+      <w:r>
+        <w:rPr>
+          <w:rFonts w:hint="eastAsia"/>
+        </w:rPr>
+        <w:lastRenderedPageBreak/>
+        <w:t>天内的时间点</w:t>
+      </w:r>
+      <w:r>
+        <w:rPr>
+          <w:rFonts w:hint="eastAsia"/>
+        </w:rPr>
+        <w:t>。</w:t>
+      </w:r>
+    </w:p>
+    <w:p>
+      <w:pPr>
+        <w:ind w:firstLineChars="200" w:firstLine="480"/>
+      </w:pPr>
+      <w:r>
+        <w:rPr>
+          <w:rFonts w:hint="eastAsia"/>
+          <w:highlight w:val="yellow"/>
+        </w:rPr>
+        <w:t>Azure SQL Database</w:t>
+      </w:r>
+      <w:r>
+        <w:rPr>
+          <w:rFonts w:hint="eastAsia"/>
+          <w:highlight w:val="yellow"/>
+        </w:rPr>
+        <w:t>在第一次</w:t>
+      </w:r>
+      <w:r>
+        <w:rPr>
+          <w:rFonts w:hint="eastAsia"/>
+          <w:highlight w:val="yellow"/>
+        </w:rPr>
+        <w:t>创建完成后，系统自动会进行一次全备份。</w:t>
+      </w:r>
+    </w:p>
+    <w:p>
+      <w:pPr>
+        <w:ind w:firstLineChars="200" w:firstLine="480"/>
+        <w:rPr>
+          <w:rFonts w:hint="eastAsia"/>
+        </w:rPr>
+      </w:pPr>
+    </w:p>
+    <w:p>
+      <w:pPr>
+        <w:ind w:firstLineChars="200" w:firstLine="480"/>
+        <w:rPr>
+          <w:rFonts w:hint="eastAsia"/>
+        </w:rPr>
+      </w:pPr>
+      <w:r>
+        <w:rPr>
+          <w:rFonts w:hint="eastAsia"/>
+        </w:rPr>
+        <w:t>参考资料：</w:t>
+      </w:r>
+      <w:hyperlink r:id="rId15" w:history="1">
+        <w:r>
+          <w:rPr>
+            <w:rStyle w:val="a7"/>
+          </w:rPr>
+          <w:t>https://azure.microsoft.com/en-us/blog/azure-sql-database-point-in-time-restore/</w:t>
+        </w:r>
+      </w:hyperlink>
+      <w:r>
+        <w:t xml:space="preserve"> </w:t>
+      </w:r>
+    </w:p>
+    <w:p>
+      <w:pPr>
+        <w:pStyle w:val="3"/>
+      </w:pPr>
+      <w:bookmarkStart w:id="18" w:name="_Toc451183526"/>
+      <w:r>
+        <w:rPr>
+          <w:rFonts w:hint="eastAsia"/>
+        </w:rPr>
+        <w:t>跨</w:t>
+      </w:r>
+      <w:r>
+        <w:rPr>
+          <w:rFonts w:hint="eastAsia"/>
+        </w:rPr>
+        <w:t>数据中心只读副本</w:t>
+      </w:r>
+    </w:p>
+    <w:p>
+      <w:pPr>
+        <w:ind w:firstLineChars="200" w:firstLine="480"/>
+      </w:pPr>
+      <w:r>
+        <w:rPr>
+          <w:rFonts w:hint="eastAsia"/>
+        </w:rPr>
+        <w:t>微软在国内的数据中心建设是成对的，比如</w:t>
+      </w:r>
+      <w:r>
+        <w:rPr>
+          <w:rFonts w:hint="eastAsia"/>
+        </w:rPr>
+        <w:t>Azure</w:t>
+      </w:r>
+      <w:r>
+        <w:rPr>
+          <w:rFonts w:hint="eastAsia"/>
+        </w:rPr>
+        <w:t>北京</w:t>
+      </w:r>
+      <w:r>
+        <w:rPr>
+          <w:rFonts w:hint="eastAsia"/>
+        </w:rPr>
+        <w:t>数据中心和</w:t>
+      </w:r>
+      <w:r>
+        <w:rPr>
+          <w:rFonts w:hint="eastAsia"/>
+        </w:rPr>
+        <w:t>Azure</w:t>
+      </w:r>
+      <w:r>
+        <w:rPr>
+          <w:rFonts w:hint="eastAsia"/>
+        </w:rPr>
+        <w:t>上海</w:t>
+      </w:r>
+      <w:r>
+        <w:rPr>
+          <w:rFonts w:hint="eastAsia"/>
+        </w:rPr>
+        <w:t>数据中心</w:t>
+      </w:r>
+      <w:r>
+        <w:rPr>
+          <w:rFonts w:hint="eastAsia"/>
+        </w:rPr>
+        <w:t>。这是因为微软充分考虑了异地容灾的能力。在北京和上海数据中心</w:t>
+      </w:r>
+      <w:r>
+        <w:rPr>
+          <w:rFonts w:hint="eastAsia"/>
+        </w:rPr>
+        <w:t>之间会有专线连接，这个专线是数据中心之间数据同步专用的。</w:t>
+      </w:r>
+    </w:p>
+    <w:p>
+      <w:pPr>
+        <w:ind w:firstLineChars="200" w:firstLine="480"/>
+        <w:rPr>
+          <w:rFonts w:hint="eastAsia"/>
+        </w:rPr>
+      </w:pPr>
+      <w:r>
+        <w:rPr>
+          <w:rFonts w:hint="eastAsia"/>
+        </w:rPr>
+        <w:t>最新的</w:t>
+      </w:r>
+      <w:r>
+        <w:rPr>
+          <w:rFonts w:hint="eastAsia"/>
+        </w:rPr>
+        <w:t>Azure SQL Database</w:t>
+      </w:r>
+      <w:r>
+        <w:rPr>
+          <w:rFonts w:hint="eastAsia"/>
+        </w:rPr>
+        <w:t>，同时支持</w:t>
+      </w:r>
+      <w:r>
+        <w:rPr>
+          <w:rFonts w:hint="eastAsia"/>
+        </w:rPr>
+        <w:t>Basic, Standard</w:t>
+      </w:r>
+      <w:r>
+        <w:rPr>
+          <w:rFonts w:hint="eastAsia"/>
+        </w:rPr>
+        <w:t>和</w:t>
+      </w:r>
+      <w:r>
+        <w:rPr>
+          <w:rFonts w:hint="eastAsia"/>
+        </w:rPr>
+        <w:t>Premium</w:t>
+      </w:r>
+      <w:r>
+        <w:rPr>
+          <w:rFonts w:hint="eastAsia"/>
+        </w:rPr>
+        <w:t>级别，都可以创建</w:t>
+      </w:r>
+      <w:bookmarkStart w:id="19" w:name="_GoBack"/>
+      <w:bookmarkEnd w:id="19"/>
+    </w:p>
+    <w:p>
+      <w:pPr>
+        <w:pStyle w:val="3"/>
+      </w:pPr>
+      <w:r>
+        <w:rPr>
+          <w:rFonts w:hint="eastAsia"/>
+        </w:rPr>
+        <w:t>数据库</w:t>
+      </w:r>
+      <w:r>
+        <w:rPr>
+          <w:rFonts w:hint="eastAsia"/>
+        </w:rPr>
+        <w:t>无缝升级</w:t>
+      </w:r>
+    </w:p>
+    <w:p/>
+    <w:bookmarkEnd w:id="18"/>
+    <w:p>
+      <w:pPr>
+        <w:rPr>
+          <w:rFonts w:hint="eastAsia"/>
+        </w:rPr>
+      </w:pPr>
+    </w:p>
+    <w:p>
+      <w:pPr>
         <w:pStyle w:val="2"/>
         <w:rPr>
           <w:rFonts w:ascii="宋体" w:eastAsia="宋体" w:hAnsi="宋体"/>
         </w:rPr>
       </w:pPr>
-      <w:bookmarkStart w:id="17" w:name="_Toc451183524"/>
+      <w:bookmarkStart w:id="20" w:name="_Toc451183527"/>
       <w:r>
         <w:rPr>
           <w:rFonts w:ascii="Calibri" w:eastAsia="宋体" w:hAnsi="Calibri"/>
         </w:rPr>
+        <w:t>Azure SQL Database</w:t>
+      </w:r>
+      <w:r>
+        <w:rPr>
+          <w:rFonts w:ascii="宋体" w:eastAsia="宋体" w:hAnsi="宋体" w:hint="eastAsia"/>
+        </w:rPr>
+        <w:t>服务</w:t>
+      </w:r>
+      <w:r>
+        <w:rPr>
+          <w:rFonts w:ascii="宋体" w:eastAsia="宋体" w:hAnsi="宋体" w:hint="eastAsia"/>
+        </w:rPr>
+        <w:t>类型</w:t>
+      </w:r>
+      <w:bookmarkEnd w:id="20"/>
+    </w:p>
+    <w:p>
+      <w:pPr>
+        <w:rPr>
+          <w:rFonts w:hint="eastAsia"/>
+        </w:rPr>
+      </w:pPr>
+    </w:p>
+    <w:p>
+      <w:pPr>
+        <w:pStyle w:val="3"/>
+        <w:rPr>
+          <w:rFonts w:ascii="宋体" w:hAnsi="宋体"/>
+        </w:rPr>
+      </w:pPr>
+      <w:bookmarkStart w:id="21" w:name="_Toc451183528"/>
+      <w:r>
+        <w:rPr>
+          <w:rFonts w:ascii="宋体" w:hAnsi="宋体" w:hint="eastAsia"/>
+        </w:rPr>
+        <w:t xml:space="preserve">基本 </w:t>
+      </w:r>
+      <w:r>
+        <w:t>(Basic)</w:t>
+      </w:r>
+      <w:bookmarkEnd w:id="21"/>
+    </w:p>
+    <w:p>
+      <w:pPr>
+        <w:pStyle w:val="3"/>
+        <w:rPr>
+          <w:rFonts w:ascii="宋体" w:hAnsi="宋体"/>
+        </w:rPr>
+      </w:pPr>
+      <w:bookmarkStart w:id="22" w:name="_Toc451183529"/>
+      <w:r>
+        <w:rPr>
+          <w:rFonts w:ascii="宋体" w:hAnsi="宋体" w:hint="eastAsia"/>
+        </w:rPr>
+        <w:t xml:space="preserve">标准 </w:t>
+      </w:r>
+      <w:r>
+        <w:t>(Standard)</w:t>
+      </w:r>
+      <w:bookmarkEnd w:id="22"/>
+    </w:p>
+    <w:p>
+      <w:pPr>
+        <w:pStyle w:val="3"/>
+        <w:rPr>
+          <w:rFonts w:ascii="宋体" w:hAnsi="宋体"/>
+        </w:rPr>
+      </w:pPr>
+      <w:bookmarkStart w:id="23" w:name="_Toc451183530"/>
+      <w:r>
+        <w:rPr>
+          <w:rFonts w:ascii="宋体" w:hAnsi="宋体" w:hint="eastAsia"/>
+        </w:rPr>
+        <w:t xml:space="preserve">高级 </w:t>
+      </w:r>
+      <w:r>
+        <w:t>(</w:t>
+      </w:r>
+      <w:r>
+        <w:t>Premium</w:t>
+      </w:r>
+      <w:bookmarkEnd w:id="23"/>
+      <w:r>
+        <w:t>)</w:t>
+      </w:r>
+      <w:r>
+        <w:rPr>
+          <w:rFonts w:ascii="宋体" w:hAnsi="宋体"/>
+        </w:rPr>
+        <w:t xml:space="preserve"> </w:t>
+      </w:r>
+    </w:p>
+    <w:p>
+      <w:pPr>
+        <w:pStyle w:val="2"/>
+        <w:rPr>
+          <w:rFonts w:ascii="宋体" w:eastAsia="宋体" w:hAnsi="宋体"/>
+        </w:rPr>
+      </w:pPr>
+      <w:bookmarkStart w:id="24" w:name="_Toc451183531"/>
+      <w:r>
+        <w:rPr>
+          <w:rFonts w:ascii="Calibri" w:eastAsia="宋体" w:hAnsi="Calibri"/>
+        </w:rPr>
+        <w:t>Azure SQL Database</w:t>
+      </w:r>
+      <w:r>
+        <w:rPr>
+          <w:rFonts w:ascii="宋体" w:eastAsia="宋体" w:hAnsi="宋体" w:hint="eastAsia"/>
+        </w:rPr>
+        <w:t>服务类型</w:t>
+      </w:r>
+      <w:bookmarkEnd w:id="24"/>
+    </w:p>
+    <w:p>
+      <w:pPr>
+        <w:pStyle w:val="3"/>
+      </w:pPr>
+      <w:bookmarkStart w:id="25" w:name="_Toc451183532"/>
+      <w:r>
+        <w:t>DTU</w:t>
+      </w:r>
+      <w:bookmarkEnd w:id="25"/>
+    </w:p>
+    <w:p>
+      <w:pPr>
+        <w:pStyle w:val="2"/>
+        <w:rPr>
+          <w:rFonts w:ascii="宋体" w:eastAsia="宋体" w:hAnsi="宋体"/>
+        </w:rPr>
+      </w:pPr>
+      <w:r>
+        <w:rPr>
+          <w:rFonts w:ascii="Calibri" w:eastAsia="宋体" w:hAnsi="Calibri"/>
+        </w:rPr>
+        <w:t>Azure SQL Database</w:t>
+      </w:r>
+      <w:r>
+        <w:rPr>
+          <w:rFonts w:ascii="宋体" w:eastAsia="宋体" w:hAnsi="宋体" w:hint="eastAsia"/>
+        </w:rPr>
+        <w:t>的限制</w:t>
+      </w:r>
+    </w:p>
+    <w:p>
+      <w:pPr>
+        <w:rPr>
+          <w:rFonts w:hint="eastAsia"/>
+        </w:rPr>
+      </w:pPr>
+    </w:p>
+    <w:p>
+      <w:pPr>
+        <w:pStyle w:val="2"/>
+        <w:rPr>
+          <w:rFonts w:ascii="宋体" w:eastAsia="宋体" w:hAnsi="宋体"/>
+        </w:rPr>
+      </w:pPr>
+      <w:r>
+        <w:rPr>
+          <w:rFonts w:ascii="宋体" w:eastAsia="宋体" w:hAnsi="宋体" w:hint="eastAsia"/>
+        </w:rPr>
         <w:lastRenderedPageBreak/>
+        <w:t>使用</w:t>
+      </w:r>
+      <w:r>
+        <w:rPr>
+          <w:rFonts w:ascii="Calibri" w:eastAsia="宋体" w:hAnsi="Calibri"/>
+        </w:rPr>
         <w:t>Azure SQL Database</w:t>
       </w:r>
       <w:r>
         <w:rPr>
           <w:rFonts w:ascii="宋体" w:eastAsia="宋体" w:hAnsi="宋体" w:hint="eastAsia"/>
         </w:rPr>
-        <w:t>优势</w:t>
-      </w:r>
-      <w:bookmarkEnd w:id="17"/>
+        <w:t>注意事项</w:t>
+      </w:r>
+      <w:r>
+        <w:rPr>
+          <w:rFonts w:ascii="宋体" w:eastAsia="宋体" w:hAnsi="宋体" w:hint="eastAsia"/>
+        </w:rPr>
+        <w:t>(非常重要)</w:t>
+      </w:r>
     </w:p>
     <w:p>
       <w:pPr>
         <w:pStyle w:val="3"/>
+      </w:pPr>
+      <w:r>
+        <w:rPr>
+          <w:rFonts w:hint="eastAsia"/>
+        </w:rPr>
+        <w:t>数据库切片</w:t>
+      </w:r>
+    </w:p>
+    <w:p>
+      <w:pPr>
+        <w:pStyle w:val="3"/>
         <w:rPr>
           <w:rFonts w:ascii="宋体" w:hAnsi="宋体"/>
         </w:rPr>
       </w:pPr>
-      <w:bookmarkStart w:id="18" w:name="_Toc451183525"/>
-      <w:r>
-        <w:rPr>
-          <w:rFonts w:ascii="宋体" w:hAnsi="宋体" w:hint="eastAsia"/>
-        </w:rPr>
-        <w:t>数据库冗余</w:t>
-      </w:r>
-    </w:p>
-    <w:p>
-      <w:pPr>
-        <w:pStyle w:val="3"/>
-        <w:rPr>
-          <w:rFonts w:ascii="宋体" w:hAnsi="宋体"/>
-        </w:rPr>
-      </w:pPr>
-      <w:r>
-        <w:t>SLA</w:t>
-      </w:r>
-      <w:r>
-        <w:rPr>
-          <w:rFonts w:ascii="宋体" w:hAnsi="宋体" w:hint="eastAsia"/>
-        </w:rPr>
-        <w:t>服务保障</w:t>
-      </w:r>
-      <w:bookmarkEnd w:id="18"/>
-    </w:p>
-    <w:p>
-      <w:pPr>
-        <w:pStyle w:val="3"/>
-      </w:pPr>
-      <w:r>
-        <w:rPr>
-          <w:rFonts w:ascii="宋体" w:hAnsi="宋体" w:hint="eastAsia"/>
-        </w:rPr>
-        <w:t>自动日志备份</w:t>
-      </w:r>
-    </w:p>
-    <w:p>
-      <w:bookmarkStart w:id="19" w:name="_Toc451183526"/>
-    </w:p>
-    <w:p>
-      <w:pPr>
-        <w:pStyle w:val="2"/>
-        <w:rPr>
-          <w:rFonts w:ascii="宋体" w:eastAsia="宋体" w:hAnsi="宋体"/>
-        </w:rPr>
-      </w:pPr>
-      <w:r>
-        <w:rPr>
-          <w:rFonts w:ascii="Calibri" w:eastAsia="宋体" w:hAnsi="Calibri"/>
-        </w:rPr>
-        <w:t xml:space="preserve">Azure </w:t>
-      </w:r>
-      <w:r>
-        <w:rPr>
-          <w:rFonts w:ascii="Calibri" w:eastAsia="宋体" w:hAnsi="Calibri"/>
-        </w:rPr>
-        <w:t xml:space="preserve">SQL </w:t>
-      </w:r>
-      <w:r>
-        <w:rPr>
-          <w:rFonts w:ascii="Calibri" w:eastAsia="宋体" w:hAnsi="Calibri"/>
-        </w:rPr>
-        <w:t>Database</w:t>
-      </w:r>
-      <w:r>
-        <w:rPr>
-          <w:rFonts w:ascii="宋体" w:eastAsia="宋体" w:hAnsi="宋体" w:hint="eastAsia"/>
-        </w:rPr>
-        <w:t>的限制</w:t>
-      </w:r>
-      <w:bookmarkEnd w:id="19"/>
-    </w:p>
-    <w:p>
-      <w:pPr>
-        <w:pStyle w:val="2"/>
-        <w:rPr>
-          <w:rFonts w:ascii="宋体" w:eastAsia="宋体" w:hAnsi="宋体"/>
-        </w:rPr>
-      </w:pPr>
-      <w:bookmarkStart w:id="20" w:name="_Toc451183527"/>
-      <w:r>
-        <w:rPr>
-          <w:rFonts w:ascii="Calibri" w:eastAsia="宋体" w:hAnsi="Calibri"/>
+      <w:r>
+        <w:rPr>
+          <w:rFonts w:hint="eastAsia"/>
+        </w:rPr>
+        <w:t>数据库</w:t>
+      </w:r>
+      <w:r>
+        <w:rPr>
+          <w:rFonts w:hint="eastAsia"/>
+        </w:rPr>
+        <w:t>备份</w:t>
+      </w:r>
+    </w:p>
+    <w:p>
+      <w:pPr>
+        <w:rPr>
+          <w:rFonts w:hint="eastAsia"/>
+        </w:rPr>
+      </w:pPr>
+    </w:p>
+    <w:p>
+      <w:pPr>
+        <w:pStyle w:val="1"/>
+        <w:rPr>
+          <w:rFonts w:hint="eastAsia"/>
+        </w:rPr>
+      </w:pPr>
+      <w:r>
+        <w:rPr>
+          <w:rFonts w:hint="eastAsia"/>
+        </w:rPr>
+        <w:t>开始使用</w:t>
+      </w:r>
+      <w:r>
+        <w:rPr>
+          <w:rFonts w:hint="eastAsia"/>
         </w:rPr>
         <w:t>Azure SQL Database</w:t>
       </w:r>
-      <w:r>
-        <w:rPr>
-          <w:rFonts w:ascii="宋体" w:eastAsia="宋体" w:hAnsi="宋体" w:hint="eastAsia"/>
-        </w:rPr>
-        <w:t>服务</w:t>
-      </w:r>
-      <w:r>
-        <w:rPr>
-          <w:rFonts w:ascii="宋体" w:eastAsia="宋体" w:hAnsi="宋体" w:hint="eastAsia"/>
-        </w:rPr>
-        <w:t>类型</w:t>
-      </w:r>
-      <w:bookmarkEnd w:id="20"/>
-    </w:p>
-    <w:p>
-      <w:pPr>
-        <w:pStyle w:val="3"/>
-        <w:rPr>
-          <w:rFonts w:ascii="宋体" w:hAnsi="宋体"/>
-        </w:rPr>
-      </w:pPr>
-      <w:bookmarkStart w:id="21" w:name="_Toc451183528"/>
-      <w:r>
-        <w:rPr>
-          <w:rFonts w:ascii="宋体" w:hAnsi="宋体" w:hint="eastAsia"/>
-        </w:rPr>
-        <w:t xml:space="preserve">基本 </w:t>
-      </w:r>
-      <w:r>
-        <w:t>(Basic)</w:t>
-      </w:r>
-      <w:bookmarkEnd w:id="21"/>
-    </w:p>
-    <w:p>
-      <w:pPr>
-        <w:pStyle w:val="3"/>
-        <w:rPr>
-          <w:rFonts w:ascii="宋体" w:hAnsi="宋体"/>
-        </w:rPr>
-      </w:pPr>
-      <w:bookmarkStart w:id="22" w:name="_Toc451183529"/>
-      <w:r>
-        <w:rPr>
-          <w:rFonts w:ascii="宋体" w:hAnsi="宋体" w:hint="eastAsia"/>
-        </w:rPr>
-        <w:t xml:space="preserve">标准 </w:t>
-      </w:r>
-      <w:r>
-        <w:t>(Standard)</w:t>
-      </w:r>
-      <w:bookmarkEnd w:id="22"/>
-    </w:p>
-    <w:p>
-      <w:pPr>
-        <w:pStyle w:val="3"/>
-        <w:rPr>
-          <w:rFonts w:ascii="宋体" w:hAnsi="宋体"/>
-        </w:rPr>
-      </w:pPr>
-      <w:bookmarkStart w:id="23" w:name="_Toc451183530"/>
-      <w:r>
-        <w:rPr>
-          <w:rFonts w:ascii="宋体" w:hAnsi="宋体" w:hint="eastAsia"/>
-        </w:rPr>
-        <w:t xml:space="preserve">高级 </w:t>
-      </w:r>
-      <w:r>
-        <w:t>(</w:t>
-      </w:r>
-      <w:r>
-        <w:t>Premium</w:t>
-      </w:r>
-      <w:bookmarkEnd w:id="23"/>
-      <w:r>
-        <w:t>)</w:t>
-      </w:r>
-      <w:r>
-        <w:rPr>
-          <w:rFonts w:ascii="宋体" w:hAnsi="宋体"/>
-        </w:rPr>
-        <w:t xml:space="preserve"> </w:t>
-      </w:r>
-    </w:p>
-    <w:p>
-      <w:pPr>
-        <w:pStyle w:val="2"/>
-        <w:rPr>
-          <w:rFonts w:ascii="宋体" w:eastAsia="宋体" w:hAnsi="宋体"/>
-        </w:rPr>
-      </w:pPr>
-      <w:bookmarkStart w:id="24" w:name="_Toc451183531"/>
-      <w:r>
-        <w:rPr>
-          <w:rFonts w:ascii="Calibri" w:eastAsia="宋体" w:hAnsi="Calibri"/>
-        </w:rPr>
-        <w:t>Azure SQL Database</w:t>
-      </w:r>
-      <w:r>
-        <w:rPr>
-          <w:rFonts w:ascii="宋体" w:eastAsia="宋体" w:hAnsi="宋体" w:hint="eastAsia"/>
-        </w:rPr>
-        <w:t>服务类型</w:t>
-      </w:r>
-      <w:bookmarkEnd w:id="24"/>
-    </w:p>
-    <w:p>
-      <w:pPr>
-        <w:pStyle w:val="3"/>
-      </w:pPr>
-      <w:bookmarkStart w:id="25" w:name="_Toc451183532"/>
-      <w:r>
-        <w:t>DTU</w:t>
-      </w:r>
-      <w:bookmarkEnd w:id="25"/>
-    </w:p>
-    <w:p>
-      <w:pPr>
-        <w:pStyle w:val="2"/>
-        <w:rPr>
-          <w:rFonts w:ascii="宋体" w:eastAsia="宋体" w:hAnsi="宋体"/>
-        </w:rPr>
-      </w:pPr>
-      <w:r>
-        <w:rPr>
-          <w:rFonts w:ascii="宋体" w:eastAsia="宋体" w:hAnsi="宋体" w:hint="eastAsia"/>
-        </w:rPr>
-        <w:t>使用</w:t>
-      </w:r>
-      <w:r>
-        <w:rPr>
-          <w:rFonts w:ascii="Calibri" w:eastAsia="宋体" w:hAnsi="Calibri"/>
-        </w:rPr>
-        <w:t>Azure SQL Database</w:t>
-      </w:r>
-      <w:r>
-        <w:rPr>
-          <w:rFonts w:ascii="宋体" w:eastAsia="宋体" w:hAnsi="宋体" w:hint="eastAsia"/>
-        </w:rPr>
-        <w:t>注意事项</w:t>
-      </w:r>
-      <w:r>
-        <w:rPr>
-          <w:rFonts w:ascii="宋体" w:eastAsia="宋体" w:hAnsi="宋体" w:hint="eastAsia"/>
-        </w:rPr>
-        <w:t>(非常重要)</w:t>
-      </w:r>
-    </w:p>
-    <w:p>
-      <w:pPr>
-        <w:pStyle w:val="3"/>
-        <w:rPr>
-          <w:rFonts w:ascii="宋体" w:hAnsi="宋体"/>
-        </w:rPr>
-      </w:pPr>
-      <w:r>
-        <w:rPr>
-          <w:rFonts w:hint="eastAsia"/>
-        </w:rPr>
-        <w:t>数据库切片</w:t>
-      </w:r>
+    </w:p>
+    <w:p>
+      <w:pPr>
+        <w:rPr>
+          <w:rFonts w:hint="eastAsia"/>
+        </w:rPr>
+      </w:pPr>
     </w:p>
     <w:p/>
     <w:sectPr>
@@ -7182,10 +8313,10 @@
 <file path=word/numbering.xml><?xml version="1.0" encoding="utf-8"?>
 <w:numbering xmlns:wpc="http://schemas.microsoft.com/office/word/2010/wordprocessingCanvas" xmlns:cx="http://schemas.microsoft.com/office/drawing/2014/chartex" xmlns:cx1="http://schemas.microsoft.com/office/drawing/2015/9/8/chartex" xmlns:cx2="http://schemas.microsoft.com/office/drawing/2015/10/21/chartex" xmlns:mc="http://schemas.openxmlformats.org/markup-compatibility/2006" xmlns:o="urn:schemas-microsoft-com:office:office" xmlns:r="http://schemas.openxmlformats.org/officeDocument/2006/relationships" xmlns:m="http://schemas.openxmlformats.org/officeDocument/2006/math" xmlns:v="urn:schemas-microsoft-com:vml" xmlns:wp14="http://schemas.microsoft.com/office/word/2010/wordprocessingDrawing" xmlns:wp="http://schemas.openxmlformats.org/drawingml/2006/wordprocessingDrawing" xmlns:w10="urn:schemas-microsoft-com:office:word" xmlns:w="http://schemas.openxmlformats.org/wordprocessingml/2006/main" xmlns:w14="http://schemas.microsoft.com/office/word/2010/wordml" xmlns:w15="http://schemas.microsoft.com/office/word/2012/wordml" xmlns:w16se="http://schemas.microsoft.com/office/word/2015/wordml/symex" xmlns:wpg="http://schemas.microsoft.com/office/word/2010/wordprocessingGroup" xmlns:wpi="http://schemas.microsoft.com/office/word/2010/wordprocessingInk" xmlns:wne="http://schemas.microsoft.com/office/word/2006/wordml" xmlns:wps="http://schemas.microsoft.com/office/word/2010/wordprocessingShape" mc:Ignorable="w14 w15 w16se wp14">
   <w:abstractNum w:abstractNumId="0" w15:restartNumberingAfterBreak="0">
-    <w:nsid w:val="25380086"/>
+    <w:nsid w:val="02E54389"/>
     <w:multiLevelType w:val="hybridMultilevel"/>
-    <w:tmpl w:val="30D8261C"/>
-    <w:lvl w:ilvl="0" w:tplc="11809EE4">
+    <w:tmpl w:val="5DA29418"/>
+    <w:lvl w:ilvl="0" w:tplc="AAB2EAAC">
       <w:start w:val="1"/>
       <w:numFmt w:val="decimal"/>
       <w:lvlText w:val="(%1)"/>
@@ -7271,13 +8402,13 @@
     </w:lvl>
   </w:abstractNum>
   <w:abstractNum w:abstractNumId="1" w15:restartNumberingAfterBreak="0">
-    <w:nsid w:val="256D0009"/>
+    <w:nsid w:val="25380086"/>
     <w:multiLevelType w:val="hybridMultilevel"/>
-    <w:tmpl w:val="E9D2A876"/>
-    <w:lvl w:ilvl="0" w:tplc="9F9CD042">
+    <w:tmpl w:val="30D8261C"/>
+    <w:lvl w:ilvl="0" w:tplc="11809EE4">
       <w:start w:val="1"/>
       <w:numFmt w:val="decimal"/>
-      <w:lvlText w:val="%1."/>
+      <w:lvlText w:val="(%1)"/>
       <w:lvlJc w:val="left"/>
       <w:pPr>
         <w:ind w:left="840" w:hanging="360"/>
@@ -7360,6 +8491,95 @@
     </w:lvl>
   </w:abstractNum>
   <w:abstractNum w:abstractNumId="2" w15:restartNumberingAfterBreak="0">
+    <w:nsid w:val="256D0009"/>
+    <w:multiLevelType w:val="hybridMultilevel"/>
+    <w:tmpl w:val="E9D2A876"/>
+    <w:lvl w:ilvl="0" w:tplc="9F9CD042">
+      <w:start w:val="1"/>
+      <w:numFmt w:val="decimal"/>
+      <w:lvlText w:val="%1."/>
+      <w:lvlJc w:val="left"/>
+      <w:pPr>
+        <w:ind w:left="840" w:hanging="360"/>
+      </w:pPr>
+      <w:rPr>
+        <w:rFonts w:hint="default"/>
+      </w:rPr>
+    </w:lvl>
+    <w:lvl w:ilvl="1" w:tplc="04090019" w:tentative="1">
+      <w:start w:val="1"/>
+      <w:numFmt w:val="lowerLetter"/>
+      <w:lvlText w:val="%2)"/>
+      <w:lvlJc w:val="left"/>
+      <w:pPr>
+        <w:ind w:left="1320" w:hanging="420"/>
+      </w:pPr>
+    </w:lvl>
+    <w:lvl w:ilvl="2" w:tplc="0409001B" w:tentative="1">
+      <w:start w:val="1"/>
+      <w:numFmt w:val="lowerRoman"/>
+      <w:lvlText w:val="%3."/>
+      <w:lvlJc w:val="right"/>
+      <w:pPr>
+        <w:ind w:left="1740" w:hanging="420"/>
+      </w:pPr>
+    </w:lvl>
+    <w:lvl w:ilvl="3" w:tplc="0409000F" w:tentative="1">
+      <w:start w:val="1"/>
+      <w:numFmt w:val="decimal"/>
+      <w:lvlText w:val="%4."/>
+      <w:lvlJc w:val="left"/>
+      <w:pPr>
+        <w:ind w:left="2160" w:hanging="420"/>
+      </w:pPr>
+    </w:lvl>
+    <w:lvl w:ilvl="4" w:tplc="04090019" w:tentative="1">
+      <w:start w:val="1"/>
+      <w:numFmt w:val="lowerLetter"/>
+      <w:lvlText w:val="%5)"/>
+      <w:lvlJc w:val="left"/>
+      <w:pPr>
+        <w:ind w:left="2580" w:hanging="420"/>
+      </w:pPr>
+    </w:lvl>
+    <w:lvl w:ilvl="5" w:tplc="0409001B" w:tentative="1">
+      <w:start w:val="1"/>
+      <w:numFmt w:val="lowerRoman"/>
+      <w:lvlText w:val="%6."/>
+      <w:lvlJc w:val="right"/>
+      <w:pPr>
+        <w:ind w:left="3000" w:hanging="420"/>
+      </w:pPr>
+    </w:lvl>
+    <w:lvl w:ilvl="6" w:tplc="0409000F" w:tentative="1">
+      <w:start w:val="1"/>
+      <w:numFmt w:val="decimal"/>
+      <w:lvlText w:val="%7."/>
+      <w:lvlJc w:val="left"/>
+      <w:pPr>
+        <w:ind w:left="3420" w:hanging="420"/>
+      </w:pPr>
+    </w:lvl>
+    <w:lvl w:ilvl="7" w:tplc="04090019" w:tentative="1">
+      <w:start w:val="1"/>
+      <w:numFmt w:val="lowerLetter"/>
+      <w:lvlText w:val="%8)"/>
+      <w:lvlJc w:val="left"/>
+      <w:pPr>
+        <w:ind w:left="3840" w:hanging="420"/>
+      </w:pPr>
+    </w:lvl>
+    <w:lvl w:ilvl="8" w:tplc="0409001B" w:tentative="1">
+      <w:start w:val="1"/>
+      <w:numFmt w:val="lowerRoman"/>
+      <w:lvlText w:val="%9."/>
+      <w:lvlJc w:val="right"/>
+      <w:pPr>
+        <w:ind w:left="4260" w:hanging="420"/>
+      </w:pPr>
+    </w:lvl>
+  </w:abstractNum>
+  <w:abstractNum w:abstractNumId="3" w15:restartNumberingAfterBreak="0">
     <w:nsid w:val="61251571"/>
     <w:multiLevelType w:val="hybridMultilevel"/>
     <w:tmpl w:val="9996B284"/>
@@ -7448,7 +8668,7 @@
       </w:pPr>
     </w:lvl>
   </w:abstractNum>
-  <w:abstractNum w:abstractNumId="3" w15:restartNumberingAfterBreak="0">
+  <w:abstractNum w:abstractNumId="4" w15:restartNumberingAfterBreak="0">
     <w:nsid w:val="708C6A46"/>
     <w:multiLevelType w:val="multilevel"/>
     <w:tmpl w:val="0B0C4AAC"/>
@@ -7615,7 +8835,7 @@
       </w:rPr>
     </w:lvl>
   </w:abstractNum>
-  <w:abstractNum w:abstractNumId="4" w15:restartNumberingAfterBreak="0">
+  <w:abstractNum w:abstractNumId="5" w15:restartNumberingAfterBreak="0">
     <w:nsid w:val="76CE0D0B"/>
     <w:multiLevelType w:val="hybridMultilevel"/>
     <w:tmpl w:val="2F564432"/>
@@ -7705,18 +8925,51 @@
     </w:lvl>
   </w:abstractNum>
   <w:num w:numId="1">
+    <w:abstractNumId w:val="4"/>
+  </w:num>
+  <w:num w:numId="2">
+    <w:abstractNumId w:val="2"/>
+  </w:num>
+  <w:num w:numId="3">
+    <w:abstractNumId w:val="5"/>
+  </w:num>
+  <w:num w:numId="4">
     <w:abstractNumId w:val="3"/>
   </w:num>
-  <w:num w:numId="2">
+  <w:num w:numId="5">
     <w:abstractNumId w:val="1"/>
   </w:num>
-  <w:num w:numId="3">
+  <w:num w:numId="6">
     <w:abstractNumId w:val="4"/>
+    <w:lvlOverride w:ilvl="0">
+      <w:startOverride w:val="1"/>
+    </w:lvlOverride>
+    <w:lvlOverride w:ilvl="1">
+      <w:startOverride w:val="1"/>
+    </w:lvlOverride>
+    <w:lvlOverride w:ilvl="2">
+      <w:startOverride w:val="1"/>
+    </w:lvlOverride>
+    <w:lvlOverride w:ilvl="3">
+      <w:startOverride w:val="1"/>
+    </w:lvlOverride>
+    <w:lvlOverride w:ilvl="4">
+      <w:startOverride w:val="1"/>
+    </w:lvlOverride>
+    <w:lvlOverride w:ilvl="5">
+      <w:startOverride w:val="1"/>
+    </w:lvlOverride>
+    <w:lvlOverride w:ilvl="6">
+      <w:startOverride w:val="1"/>
+    </w:lvlOverride>
+    <w:lvlOverride w:ilvl="7">
+      <w:startOverride w:val="1"/>
+    </w:lvlOverride>
+    <w:lvlOverride w:ilvl="8">
+      <w:startOverride w:val="1"/>
+    </w:lvlOverride>
   </w:num>
-  <w:num w:numId="4">
-    <w:abstractNumId w:val="2"/>
-  </w:num>
-  <w:num w:numId="5">
+  <w:num w:numId="7">
     <w:abstractNumId w:val="0"/>
   </w:num>
   <w:numIdMacAtCleanup w:val="5"/>
@@ -9061,7 +10314,7 @@
 </file>
 
 <file path=customXml/itemProps4.xml><?xml version="1.0" encoding="utf-8"?>
-<ds:datastoreItem xmlns:ds="http://schemas.openxmlformats.org/officeDocument/2006/customXml" ds:itemID="{DC6C89F2-061C-4AC6-8055-226BDB1195BA}">
+<ds:datastoreItem xmlns:ds="http://schemas.openxmlformats.org/officeDocument/2006/customXml" ds:itemID="{1822BF77-EA67-4A66-BA63-97EC1A0D2589}">
   <ds:schemaRefs>
     <ds:schemaRef ds:uri="http://schemas.openxmlformats.org/officeDocument/2006/bibliography"/>
   </ds:schemaRefs>

</xml_diff>